<commit_message>
Updated the LLD docs
</commit_message>
<xml_diff>
--- a/docs/LLD.docx
+++ b/docs/LLD.docx
@@ -1439,7 +1439,7 @@
           <w:sz w:val="24"/>
           <w:szCs w:val="24"/>
         </w:rPr>
-        <w:t>Predict Bank Credit Risk</w:t>
+        <w:t>Scania Truck Failures Prediction</w:t>
       </w:r>
       <w:r>
         <w:rPr>
@@ -1700,7 +1700,6 @@
         <w:rPr>
           <w:noProof/>
         </w:rPr>
-        <w:lastRenderedPageBreak/>
         <w:drawing>
           <wp:anchor distT="0" distB="0" distL="114300" distR="114300" simplePos="0" relativeHeight="251658752" behindDoc="0" locked="0" layoutInCell="1" allowOverlap="1" wp14:anchorId="0C9A2976" wp14:editId="01524E23">
             <wp:simplePos x="0" y="0"/>
@@ -1937,6 +1936,7 @@
           <w:sz w:val="24"/>
           <w:szCs w:val="24"/>
         </w:rPr>
+        <w:lastRenderedPageBreak/>
         <w:t>Replacing ‘na’ string the data with numpy null value i.e., numpy.nan.</w:t>
       </w:r>
     </w:p>
@@ -1959,7 +1959,6 @@
           <w:sz w:val="24"/>
           <w:szCs w:val="24"/>
         </w:rPr>
-        <w:lastRenderedPageBreak/>
         <w:t>Replacing missing values in the remaining columns with the median of respective column</w:t>
       </w:r>
     </w:p>
@@ -2304,6 +2303,7 @@
           <w:sz w:val="24"/>
           <w:szCs w:val="24"/>
         </w:rPr>
+        <w:lastRenderedPageBreak/>
         <w:t xml:space="preserve">The whole solution created above will be pushed to a cloud platform for </w:t>
       </w:r>
       <w:r>
@@ -3669,6 +3669,7 @@
                 <w:sz w:val="24"/>
                 <w:szCs w:val="24"/>
               </w:rPr>
+              <w:lastRenderedPageBreak/>
               <w:t>Checking if the label encoder is saved in desired directory</w:t>
             </w:r>
           </w:p>
@@ -3712,25 +3713,7 @@
                 <w:sz w:val="24"/>
                 <w:szCs w:val="24"/>
               </w:rPr>
-              <w:t>Label encoder should be saved in ‘</w:t>
-            </w:r>
-            <w:r>
-              <w:rPr>
-                <w:rFonts w:cstheme="minorHAnsi"/>
-                <w:color w:val="000000" w:themeColor="text1"/>
-                <w:sz w:val="24"/>
-                <w:szCs w:val="24"/>
-              </w:rPr>
-              <w:t>Preprocessing_utilites</w:t>
-            </w:r>
-            <w:r>
-              <w:rPr>
-                <w:rFonts w:cstheme="minorHAnsi"/>
-                <w:color w:val="000000" w:themeColor="text1"/>
-                <w:sz w:val="24"/>
-                <w:szCs w:val="24"/>
-              </w:rPr>
-              <w:t>’</w:t>
+              <w:t>Label encoder should be saved in ‘Preprocessing_utilites’</w:t>
             </w:r>
           </w:p>
           <w:p>
@@ -3783,7 +3766,6 @@
                 <w:sz w:val="24"/>
                 <w:szCs w:val="24"/>
               </w:rPr>
-              <w:lastRenderedPageBreak/>
               <w:t>Checking if the trained model is saved in desired directory</w:t>
             </w:r>
           </w:p>

</xml_diff>